<commit_message>
Finish final exam; rework HWs 1-4, 6
</commit_message>
<xml_diff>
--- a/hw/hw3/hw3.docx
+++ b/hw/hw3/hw3.docx
@@ -722,7 +722,21 @@
         <w:rPr>
           <w:rFonts w:ascii="Cambria Math" w:eastAsiaTheme="minorEastAsia" w:hAnsi="Cambria Math" w:cs="Times New Roman"/>
         </w:rPr>
-        <w:t>The modified Hoeffding’s inequality provides a way to characterize the generalization error with a probabilistic bound</w:t>
+        <w:t xml:space="preserve">The modified </w:t>
+      </w:r>
+      <w:proofErr w:type="spellStart"/>
+      <w:r>
+        <w:rPr>
+          <w:rFonts w:ascii="Cambria Math" w:eastAsiaTheme="minorEastAsia" w:hAnsi="Cambria Math" w:cs="Times New Roman"/>
+        </w:rPr>
+        <w:t>Hoeffding’s</w:t>
+      </w:r>
+      <w:proofErr w:type="spellEnd"/>
+      <w:r>
+        <w:rPr>
+          <w:rFonts w:ascii="Cambria Math" w:eastAsiaTheme="minorEastAsia" w:hAnsi="Cambria Math" w:cs="Times New Roman"/>
+        </w:rPr>
+        <w:t xml:space="preserve"> inequality provides a way to characterize the generalization error with a probabilistic bound</w:t>
       </w:r>
     </w:p>
     <w:p>
@@ -5649,7 +5663,27 @@
           <w:bCs/>
           <w:color w:val="2F5496" w:themeColor="accent1" w:themeShade="BF"/>
         </w:rPr>
-        <w:t xml:space="preserve"> [b] i, ii, v</w:t>
+        <w:t xml:space="preserve"> [b] </w:t>
+      </w:r>
+      <w:proofErr w:type="spellStart"/>
+      <w:r>
+        <w:rPr>
+          <w:rFonts w:ascii="Cambria Math" w:eastAsiaTheme="minorEastAsia" w:hAnsi="Cambria Math" w:cs="Times New Roman"/>
+          <w:b/>
+          <w:bCs/>
+          <w:color w:val="2F5496" w:themeColor="accent1" w:themeShade="BF"/>
+        </w:rPr>
+        <w:t>i</w:t>
+      </w:r>
+      <w:proofErr w:type="spellEnd"/>
+      <w:r>
+        <w:rPr>
+          <w:rFonts w:ascii="Cambria Math" w:eastAsiaTheme="minorEastAsia" w:hAnsi="Cambria Math" w:cs="Times New Roman"/>
+          <w:b/>
+          <w:bCs/>
+          <w:color w:val="2F5496" w:themeColor="accent1" w:themeShade="BF"/>
+        </w:rPr>
+        <w:t>, ii, v</w:t>
       </w:r>
     </w:p>
     <w:p>
@@ -5828,7 +5862,23 @@
           <w:rFonts w:ascii="Cambria Math" w:eastAsiaTheme="minorEastAsia" w:hAnsi="Cambria Math" w:cs="Times New Roman"/>
           <w:color w:val="2F5496" w:themeColor="accent1" w:themeShade="BF"/>
         </w:rPr>
-        <w:t xml:space="preserve">(i) satisfies the criteria since </w:t>
+        <w:t>(</w:t>
+      </w:r>
+      <w:proofErr w:type="spellStart"/>
+      <w:r>
+        <w:rPr>
+          <w:rFonts w:ascii="Cambria Math" w:eastAsiaTheme="minorEastAsia" w:hAnsi="Cambria Math" w:cs="Times New Roman"/>
+          <w:color w:val="2F5496" w:themeColor="accent1" w:themeShade="BF"/>
+        </w:rPr>
+        <w:t>i</w:t>
+      </w:r>
+      <w:proofErr w:type="spellEnd"/>
+      <w:r>
+        <w:rPr>
+          <w:rFonts w:ascii="Cambria Math" w:eastAsiaTheme="minorEastAsia" w:hAnsi="Cambria Math" w:cs="Times New Roman"/>
+          <w:color w:val="2F5496" w:themeColor="accent1" w:themeShade="BF"/>
+        </w:rPr>
+        <w:t xml:space="preserve">) satisfies the criteria since </w:t>
       </w:r>
       <m:oMath>
         <m:r>
@@ -9515,7 +9565,23 @@
           <w:rFonts w:ascii="Cambria Math" w:eastAsiaTheme="minorEastAsia" w:hAnsi="Cambria Math" w:cs="Times New Roman"/>
           <w:color w:val="2F5496" w:themeColor="accent1" w:themeShade="BF"/>
         </w:rPr>
-        <w:t xml:space="preserve"> point to encompass, while the latter is used when there are consecutive </w:t>
+        <w:t xml:space="preserve"> point to encompass, while the latter is used when there </w:t>
+      </w:r>
+      <w:proofErr w:type="gramStart"/>
+      <w:r>
+        <w:rPr>
+          <w:rFonts w:ascii="Cambria Math" w:eastAsiaTheme="minorEastAsia" w:hAnsi="Cambria Math" w:cs="Times New Roman"/>
+          <w:color w:val="2F5496" w:themeColor="accent1" w:themeShade="BF"/>
+        </w:rPr>
+        <w:t>are</w:t>
+      </w:r>
+      <w:proofErr w:type="gramEnd"/>
+      <w:r>
+        <w:rPr>
+          <w:rFonts w:ascii="Cambria Math" w:eastAsiaTheme="minorEastAsia" w:hAnsi="Cambria Math" w:cs="Times New Roman"/>
+          <w:color w:val="2F5496" w:themeColor="accent1" w:themeShade="BF"/>
+        </w:rPr>
+        <w:t xml:space="preserve"> consecutive </w:t>
       </w:r>
       <m:oMath>
         <m:r>
@@ -9709,7 +9775,23 @@
           <w:rFonts w:ascii="Cambria Math" w:eastAsiaTheme="minorEastAsia" w:hAnsi="Cambria Math" w:cs="Times New Roman"/>
           <w:color w:val="2F5496" w:themeColor="accent1" w:themeShade="BF"/>
         </w:rPr>
-        <w:t xml:space="preserve"> intervals has seven point</w:t>
+        <w:t xml:space="preserve"> intervals </w:t>
+      </w:r>
+      <w:proofErr w:type="gramStart"/>
+      <w:r>
+        <w:rPr>
+          <w:rFonts w:ascii="Cambria Math" w:eastAsiaTheme="minorEastAsia" w:hAnsi="Cambria Math" w:cs="Times New Roman"/>
+          <w:color w:val="2F5496" w:themeColor="accent1" w:themeShade="BF"/>
+        </w:rPr>
+        <w:t>has</w:t>
+      </w:r>
+      <w:proofErr w:type="gramEnd"/>
+      <w:r>
+        <w:rPr>
+          <w:rFonts w:ascii="Cambria Math" w:eastAsiaTheme="minorEastAsia" w:hAnsi="Cambria Math" w:cs="Times New Roman"/>
+          <w:color w:val="2F5496" w:themeColor="accent1" w:themeShade="BF"/>
+        </w:rPr>
+        <w:t xml:space="preserve"> seven point</w:t>
       </w:r>
       <w:r>
         <w:rPr>
@@ -10091,6 +10173,13 @@
           <w:color w:val="2F5496" w:themeColor="accent1" w:themeShade="BF"/>
         </w:rPr>
         <w:t xml:space="preserve"> point is inserted between the two </w:t>
+      </w:r>
+      <w:r>
+        <w:rPr>
+          <w:rFonts w:ascii="Cambria Math" w:eastAsiaTheme="minorEastAsia" w:hAnsi="Cambria Math" w:cs="Times New Roman"/>
+          <w:color w:val="2F5496" w:themeColor="accent1" w:themeShade="BF"/>
+        </w:rPr>
+        <w:t xml:space="preserve">bottom </w:t>
       </w:r>
       <m:oMath>
         <m:r>
@@ -11089,7 +11178,21 @@
           <w:rFonts w:ascii="Cambria Math" w:eastAsiaTheme="minorEastAsia" w:hAnsi="Cambria Math" w:cs="Times New Roman"/>
           <w:color w:val="2F5496" w:themeColor="accent1" w:themeShade="BF"/>
         </w:rPr>
-        <w:t xml:space="preserve">, and 1 way to have no </w:t>
+        <w:t xml:space="preserve">, and </w:t>
+      </w:r>
+      <w:r>
+        <w:rPr>
+          <w:rFonts w:ascii="Cambria Math" w:eastAsiaTheme="minorEastAsia" w:hAnsi="Cambria Math" w:cs="Times New Roman"/>
+          <w:color w:val="2F5496" w:themeColor="accent1" w:themeShade="BF"/>
+        </w:rPr>
+        <w:t>one</w:t>
+      </w:r>
+      <w:r>
+        <w:rPr>
+          <w:rFonts w:ascii="Cambria Math" w:eastAsiaTheme="minorEastAsia" w:hAnsi="Cambria Math" w:cs="Times New Roman"/>
+          <w:color w:val="2F5496" w:themeColor="accent1" w:themeShade="BF"/>
+        </w:rPr>
+        <w:t xml:space="preserve"> way to have no </w:t>
       </w:r>
       <m:oMath>
         <m:r>

</xml_diff>